<commit_message>
Atualização do projeto integrador
</commit_message>
<xml_diff>
--- a/Projeto Integrador - Squad 1.docx
+++ b/Projeto Integrador - Squad 1.docx
@@ -277,7 +277,66 @@
           <w:color w:val="000000"/>
           <w:lang w:eastAsia="pt-BR"/>
         </w:rPr>
-        <w:t>i</w:t>
+        <w:t>id_tema</w:t>
+      </w:r>
+      <w:proofErr w:type="spellEnd"/>
+      <w:r>
+        <w:rPr>
+          <w:rFonts w:ascii="Arial" w:eastAsia="Times New Roman" w:hAnsi="Arial" w:cs="Arial"/>
+          <w:color w:val="000000"/>
+          <w:lang w:eastAsia="pt-BR"/>
+        </w:rPr>
+        <w:t xml:space="preserve"> (chave primária)</w:t>
+      </w:r>
+      <w:proofErr w:type="gramStart"/>
+      <w:r>
+        <w:rPr>
+          <w:rFonts w:ascii="Arial" w:eastAsia="Times New Roman" w:hAnsi="Arial" w:cs="Arial"/>
+          <w:color w:val="000000"/>
+          <w:lang w:eastAsia="pt-BR"/>
+        </w:rPr>
+        <w:t xml:space="preserve">, </w:t>
+      </w:r>
+      <w:r>
+        <w:rPr>
+          <w:rFonts w:ascii="Arial" w:eastAsia="Times New Roman" w:hAnsi="Arial" w:cs="Arial"/>
+          <w:color w:val="000000"/>
+          <w:lang w:eastAsia="pt-BR"/>
+        </w:rPr>
+        <w:t>titulo</w:t>
+      </w:r>
+      <w:proofErr w:type="gramEnd"/>
+      <w:r>
+        <w:rPr>
+          <w:rFonts w:ascii="Arial" w:eastAsia="Times New Roman" w:hAnsi="Arial" w:cs="Arial"/>
+          <w:color w:val="000000"/>
+          <w:lang w:eastAsia="pt-BR"/>
+        </w:rPr>
+        <w:t>, descrição e data</w:t>
+      </w:r>
+      <w:r>
+        <w:rPr>
+          <w:rFonts w:ascii="Arial" w:eastAsia="Times New Roman" w:hAnsi="Arial" w:cs="Arial"/>
+          <w:color w:val="000000"/>
+          <w:lang w:eastAsia="pt-BR"/>
+        </w:rPr>
+        <w:t xml:space="preserve">. O método de escolha baseou-se </w:t>
+      </w:r>
+      <w:r>
+        <w:rPr>
+          <w:rFonts w:ascii="Arial" w:eastAsia="Times New Roman" w:hAnsi="Arial" w:cs="Arial"/>
+          <w:color w:val="000000"/>
+          <w:lang w:eastAsia="pt-BR"/>
+        </w:rPr>
+        <w:t xml:space="preserve">nos atributos pertinentes </w:t>
+      </w:r>
+      <w:r>
+        <w:rPr>
+          <w:rFonts w:ascii="Arial" w:eastAsia="Times New Roman" w:hAnsi="Arial" w:cs="Arial"/>
+          <w:color w:val="000000"/>
+          <w:lang w:eastAsia="pt-BR"/>
+        </w:rPr>
+        <w:t>à</w:t>
       </w:r>
       <w:bookmarkStart w:id="0" w:name="_GoBack"/>
       <w:bookmarkEnd w:id="0"/>
@@ -287,26 +346,18 @@
           <w:color w:val="000000"/>
           <w:lang w:eastAsia="pt-BR"/>
         </w:rPr>
-        <w:t>d_tema</w:t>
-      </w:r>
-      <w:proofErr w:type="spellEnd"/>
-      <w:r>
-        <w:rPr>
-          <w:rFonts w:ascii="Arial" w:eastAsia="Times New Roman" w:hAnsi="Arial" w:cs="Arial"/>
-          <w:color w:val="000000"/>
-          <w:lang w:eastAsia="pt-BR"/>
-        </w:rPr>
-        <w:t xml:space="preserve"> (chave primária), cadastro e sobre. O método de escolha baseou-se na criação da interface de acesso ao sistema. </w:t>
+        <w:t>s</w:t>
+      </w:r>
+      <w:r>
+        <w:rPr>
+          <w:rFonts w:ascii="Arial" w:eastAsia="Times New Roman" w:hAnsi="Arial" w:cs="Arial"/>
+          <w:color w:val="000000"/>
+          <w:lang w:eastAsia="pt-BR"/>
+        </w:rPr>
+        <w:t xml:space="preserve"> postagens.</w:t>
       </w:r>
     </w:p>
     <w:p>
-      <w:r>
-        <w:rPr>
-          <w:rFonts w:eastAsia="Times New Roman"/>
-          <w:lang w:eastAsia="pt-BR"/>
-        </w:rPr>
-        <w:br/>
-      </w:r>
       <w:r>
         <w:rPr>
           <w:rFonts w:eastAsia="Times New Roman"/>

</xml_diff>